<commit_message>
crossfold und meeting 1206 notes
</commit_message>
<xml_diff>
--- a/doc/This leads to further melting of surrounding areas.docx
+++ b/doc/This leads to further melting of surrounding areas.docx
@@ -1,7 +1,496 @@
 
 <file path=word/document.xml><?xml version="1.0" encoding="utf-8"?>
-<w:document xmlns:wpc="http://schemas.microsoft.com/office/word/2010/wordprocessingCanvas" xmlns:cx="http://schemas.microsoft.com/office/drawing/2014/chartex" xmlns:cx1="http://schemas.microsoft.com/office/drawing/2015/9/8/chartex" xmlns:cx2="http://schemas.microsoft.com/office/drawing/2015/10/21/chartex" xmlns:cx3="http://schemas.microsoft.com/office/drawing/2016/5/9/chartex" xmlns:cx4="http://schemas.microsoft.com/office/drawing/2016/5/10/chartex" xmlns:cx5="http://schemas.microsoft.com/office/drawing/2016/5/11/chartex" xmlns:cx6="http://schemas.microsoft.com/office/drawing/2016/5/12/chartex" xmlns:cx7="http://schemas.microsoft.com/office/drawing/2016/5/13/chartex" xmlns:cx8="http://schemas.microsoft.com/office/drawing/2016/5/14/chartex" xmlns:mc="http://schemas.openxmlformats.org/markup-compatibility/2006" xmlns:aink="http://schemas.microsoft.com/office/drawing/2016/ink" xmlns:am3d="http://schemas.microsoft.com/office/drawing/2017/model3d" xmlns:o="urn:schemas-microsoft-com:office:office" xmlns:oel="http://schemas.microsoft.com/office/2019/extlst" xmlns:r="http://schemas.openxmlformats.org/officeDocument/2006/relationships" xmlns:m="http://schemas.openxmlformats.org/officeDocument/2006/math" xmlns:v="urn:schemas-microsoft-com:vml" xmlns:wp14="http://schemas.microsoft.com/office/word/2010/wordprocessingDrawing" xmlns:wp="http://schemas.openxmlformats.org/drawingml/2006/wordprocessingDrawing" xmlns:w10="urn:schemas-microsoft-com:office:word" xmlns:w="http://schemas.openxmlformats.org/wordprocessingml/2006/main" xmlns:w14="http://schemas.microsoft.com/office/word/2010/wordml" xmlns:w15="http://schemas.microsoft.com/office/word/2012/wordml" xmlns:w16cex="http://schemas.microsoft.com/office/word/2018/wordml/cex" xmlns:w16cid="http://schemas.microsoft.com/office/word/2016/wordml/cid" xmlns:w16="http://schemas.microsoft.com/office/word/2018/wordml" xmlns:w16du="http://schemas.microsoft.com/office/word/2023/wordml/word16du" xmlns:w16sdtdh="http://schemas.microsoft.com/office/word/2020/wordml/sdtdatahash" xmlns:w16se="http://schemas.microsoft.com/office/word/2015/wordml/symex" xmlns:wpg="http://schemas.microsoft.com/office/word/2010/wordprocessingGroup" xmlns:wpi="http://schemas.microsoft.com/office/word/2010/wordprocessingInk" xmlns:wne="http://schemas.microsoft.com/office/word/2006/wordml" xmlns:wps="http://schemas.microsoft.com/office/word/2010/wordprocessingShape" mc:Ignorable="w14 w15 w16se w16cid w16 w16cex w16sdtdh wp14">
+<w:document xmlns:wpc="http://schemas.microsoft.com/office/word/2010/wordprocessingCanvas" xmlns:cx="http://schemas.microsoft.com/office/drawing/2014/chartex" xmlns:cx1="http://schemas.microsoft.com/office/drawing/2015/9/8/chartex" xmlns:cx2="http://schemas.microsoft.com/office/drawing/2015/10/21/chartex" xmlns:cx3="http://schemas.microsoft.com/office/drawing/2016/5/9/chartex" xmlns:cx4="http://schemas.microsoft.com/office/drawing/2016/5/10/chartex" xmlns:cx5="http://schemas.microsoft.com/office/drawing/2016/5/11/chartex" xmlns:cx6="http://schemas.microsoft.com/office/drawing/2016/5/12/chartex" xmlns:cx7="http://schemas.microsoft.com/office/drawing/2016/5/13/chartex" xmlns:cx8="http://schemas.microsoft.com/office/drawing/2016/5/14/chartex" xmlns:mc="http://schemas.openxmlformats.org/markup-compatibility/2006" xmlns:aink="http://schemas.microsoft.com/office/drawing/2016/ink" xmlns:am3d="http://schemas.microsoft.com/office/drawing/2017/model3d" xmlns:o="urn:schemas-microsoft-com:office:office" xmlns:oel="http://schemas.microsoft.com/office/2019/extlst" xmlns:r="http://schemas.openxmlformats.org/officeDocument/2006/relationships" xmlns:m="http://schemas.openxmlformats.org/officeDocument/2006/math" xmlns:v="urn:schemas-microsoft-com:vml" xmlns:wp14="http://schemas.microsoft.com/office/word/2010/wordprocessingDrawing" xmlns:wp="http://schemas.openxmlformats.org/drawingml/2006/wordprocessingDrawing" xmlns:w10="urn:schemas-microsoft-com:office:word" xmlns:w="http://schemas.openxmlformats.org/wordprocessingml/2006/main" xmlns:w14="http://schemas.microsoft.com/office/word/2010/wordml" xmlns:w15="http://schemas.microsoft.com/office/word/2012/wordml" xmlns:w16cex="http://schemas.microsoft.com/office/word/2018/wordml/cex" xmlns:w16cid="http://schemas.microsoft.com/office/word/2016/wordml/cid" xmlns:w16="http://schemas.microsoft.com/office/word/2018/wordml" xmlns:w16sdtdh="http://schemas.microsoft.com/office/word/2020/wordml/sdtdatahash" xmlns:w16se="http://schemas.microsoft.com/office/word/2015/wordml/symex" xmlns:wpg="http://schemas.microsoft.com/office/word/2010/wordprocessingGroup" xmlns:wpi="http://schemas.microsoft.com/office/word/2010/wordprocessingInk" xmlns:wne="http://schemas.microsoft.com/office/word/2006/wordml" xmlns:wps="http://schemas.microsoft.com/office/word/2010/wordprocessingShape" mc:Ignorable="w14 w15 w16se w16cid w16 w16cex w16sdtdh wp14">
   <w:body>
+    <w:p>
+      <w:pPr>
+        <w:pStyle w:val="Listenabsatz"/>
+        <w:numPr>
+          <w:ilvl w:val="0"/>
+          <w:numId w:val="10"/>
+        </w:numPr>
+        <w:rPr>
+          <w:sz w:val="20"/>
+          <w:szCs w:val="20"/>
+        </w:rPr>
+      </w:pPr>
+      <w:r>
+        <w:rPr>
+          <w:sz w:val="20"/>
+          <w:szCs w:val="20"/>
+        </w:rPr>
+        <w:t>Wichtig: Wie wähle ich d</w:t>
+      </w:r>
+      <w:r>
+        <w:rPr>
+          <w:sz w:val="20"/>
+          <w:szCs w:val="20"/>
+        </w:rPr>
+        <w:t>as ‚beste‘ Modell aus (nach einer bestimmten Anzahl von Epochen = Early stopping, bei konvergenz averagen…? Validierungsdatensatz ist ungesehen, also quantitative auswertung darauf ok)</w:t>
+      </w:r>
+    </w:p>
+    <w:p>
+      <w:pPr>
+        <w:pStyle w:val="Listenabsatz"/>
+        <w:numPr>
+          <w:ilvl w:val="0"/>
+          <w:numId w:val="10"/>
+        </w:numPr>
+        <w:rPr>
+          <w:sz w:val="20"/>
+          <w:szCs w:val="20"/>
+        </w:rPr>
+      </w:pPr>
+      <w:r>
+        <w:rPr>
+          <w:color w:val="FF0000"/>
+          <w:sz w:val="20"/>
+          <w:szCs w:val="20"/>
+        </w:rPr>
+        <w:t>Auf mehr epochen trainieren, v.a. bei augmentierung wo noch instabil</w:t>
+      </w:r>
+    </w:p>
+    <w:p>
+      <w:pPr>
+        <w:pStyle w:val="Listenabsatz"/>
+        <w:numPr>
+          <w:ilvl w:val="0"/>
+          <w:numId w:val="10"/>
+        </w:numPr>
+        <w:rPr>
+          <w:sz w:val="20"/>
+          <w:szCs w:val="20"/>
+        </w:rPr>
+      </w:pPr>
+      <w:r>
+        <w:rPr>
+          <w:color w:val="FF0000"/>
+          <w:sz w:val="20"/>
+          <w:szCs w:val="20"/>
+        </w:rPr>
+        <w:t>Per class iou exemplarisch ausgeben lasse</w:t>
+      </w:r>
+      <w:r>
+        <w:rPr>
+          <w:color w:val="FF0000"/>
+          <w:sz w:val="20"/>
+          <w:szCs w:val="20"/>
+        </w:rPr>
+        <w:t>n</w:t>
+      </w:r>
+    </w:p>
+    <w:p>
+      <w:pPr>
+        <w:pStyle w:val="Listenabsatz"/>
+        <w:numPr>
+          <w:ilvl w:val="0"/>
+          <w:numId w:val="10"/>
+        </w:numPr>
+        <w:rPr>
+          <w:sz w:val="20"/>
+          <w:szCs w:val="20"/>
+        </w:rPr>
+      </w:pPr>
+      <w:r>
+        <w:rPr>
+          <w:color w:val="FF0000"/>
+          <w:sz w:val="20"/>
+          <w:szCs w:val="20"/>
+        </w:rPr>
+        <w:t>Vergleich der melt pond fraction optisch – IR</w:t>
+      </w:r>
+    </w:p>
+    <w:p>
+      <w:pPr>
+        <w:pStyle w:val="Listenabsatz"/>
+        <w:numPr>
+          <w:ilvl w:val="0"/>
+          <w:numId w:val="10"/>
+        </w:numPr>
+        <w:rPr>
+          <w:sz w:val="20"/>
+          <w:szCs w:val="20"/>
+        </w:rPr>
+      </w:pPr>
+      <w:r>
+        <w:rPr>
+          <w:color w:val="FF0000"/>
+          <w:sz w:val="20"/>
+          <w:szCs w:val="20"/>
+        </w:rPr>
+        <w:t>Dropout adden um overfitting zu minimieren</w:t>
+      </w:r>
+    </w:p>
+    <w:p>
+      <w:pPr>
+        <w:pStyle w:val="Listenabsatz"/>
+        <w:numPr>
+          <w:ilvl w:val="0"/>
+          <w:numId w:val="10"/>
+        </w:numPr>
+        <w:rPr>
+          <w:sz w:val="20"/>
+          <w:szCs w:val="20"/>
+        </w:rPr>
+      </w:pPr>
+      <w:r>
+        <w:rPr>
+          <w:sz w:val="20"/>
+          <w:szCs w:val="20"/>
+        </w:rPr>
+        <w:t>Offline augmentierung: model konvergiert schneller, da quasi eine epoche zwanzig mal so lang ist</w:t>
+      </w:r>
+    </w:p>
+    <w:p>
+      <w:pPr>
+        <w:pStyle w:val="Listenabsatz"/>
+        <w:numPr>
+          <w:ilvl w:val="0"/>
+          <w:numId w:val="10"/>
+        </w:numPr>
+        <w:rPr>
+          <w:sz w:val="20"/>
+          <w:szCs w:val="20"/>
+        </w:rPr>
+      </w:pPr>
+      <w:r>
+        <w:rPr>
+          <w:sz w:val="20"/>
+          <w:szCs w:val="20"/>
+        </w:rPr>
+        <w:t xml:space="preserve">Wie wird decoder auf backbone gestackt (wo im </w:t>
+      </w:r>
+      <w:r>
+        <w:rPr>
+          <w:sz w:val="20"/>
+          <w:szCs w:val="20"/>
+        </w:rPr>
+        <w:t>backbone</w:t>
+      </w:r>
+      <w:r>
+        <w:rPr>
+          <w:sz w:val="20"/>
+          <w:szCs w:val="20"/>
+        </w:rPr>
+        <w:t>?</w:t>
+      </w:r>
+      <w:r>
+        <w:rPr>
+          <w:sz w:val="20"/>
+          <w:szCs w:val="20"/>
+        </w:rPr>
+        <w:t xml:space="preserve"> Letzte convolutional layer?</w:t>
+      </w:r>
+      <w:r>
+        <w:rPr>
+          <w:sz w:val="20"/>
+          <w:szCs w:val="20"/>
+        </w:rPr>
+        <w:t>)</w:t>
+      </w:r>
+    </w:p>
+    <w:p>
+      <w:pPr>
+        <w:pStyle w:val="Listenabsatz"/>
+        <w:numPr>
+          <w:ilvl w:val="0"/>
+          <w:numId w:val="10"/>
+        </w:numPr>
+        <w:rPr>
+          <w:sz w:val="20"/>
+          <w:szCs w:val="20"/>
+        </w:rPr>
+      </w:pPr>
+      <w:r>
+        <w:rPr>
+          <w:sz w:val="20"/>
+          <w:szCs w:val="20"/>
+        </w:rPr>
+        <w:t>Wie wird mean iou score ber</w:t>
+      </w:r>
+      <w:r>
+        <w:rPr>
+          <w:sz w:val="20"/>
+          <w:szCs w:val="20"/>
+        </w:rPr>
+        <w:t>echnet (auf alle drei klassen oder nur melt pond und sea ice</w:t>
+      </w:r>
+    </w:p>
+    <w:p>
+      <w:pPr>
+        <w:pStyle w:val="Listenabsatz"/>
+        <w:numPr>
+          <w:ilvl w:val="0"/>
+          <w:numId w:val="10"/>
+        </w:numPr>
+        <w:rPr>
+          <w:sz w:val="20"/>
+          <w:szCs w:val="20"/>
+        </w:rPr>
+      </w:pPr>
+      <w:r>
+        <w:rPr>
+          <w:sz w:val="20"/>
+          <w:szCs w:val="20"/>
+        </w:rPr>
+        <w:t>Instabilität zwischen verschiedenen trainings kommen durch stochastische natur: zufällige initialisierung, daten werden in zufälliger reihenfolge hineingegeben (stochastic gradient descent)</w:t>
+      </w:r>
+    </w:p>
+    <w:p>
+      <w:pPr>
+        <w:pStyle w:val="Listenabsatz"/>
+        <w:numPr>
+          <w:ilvl w:val="0"/>
+          <w:numId w:val="10"/>
+        </w:numPr>
+        <w:rPr>
+          <w:sz w:val="20"/>
+          <w:szCs w:val="20"/>
+        </w:rPr>
+      </w:pPr>
+      <w:r>
+        <w:rPr>
+          <w:sz w:val="20"/>
+          <w:szCs w:val="20"/>
+        </w:rPr>
+        <w:t xml:space="preserve">Wird average crossfold auf letzte </w:t>
+      </w:r>
+      <w:r>
+        <w:rPr>
+          <w:sz w:val="20"/>
+          <w:szCs w:val="20"/>
+        </w:rPr>
+        <w:t>epoche gerechnet?</w:t>
+      </w:r>
+    </w:p>
+    <w:p>
+      <w:pPr>
+        <w:pStyle w:val="Listenabsatz"/>
+        <w:numPr>
+          <w:ilvl w:val="0"/>
+          <w:numId w:val="10"/>
+        </w:numPr>
+        <w:rPr>
+          <w:sz w:val="20"/>
+          <w:szCs w:val="20"/>
+        </w:rPr>
+      </w:pPr>
+      <w:r>
+        <w:rPr>
+          <w:sz w:val="20"/>
+          <w:szCs w:val="20"/>
+        </w:rPr>
+        <w:t>Wie genau findet das pretraining statt ( layer freezen, decoder neu…?)</w:t>
+      </w:r>
+    </w:p>
+    <w:p>
+      <w:pPr>
+        <w:pStyle w:val="Listenabsatz"/>
+        <w:numPr>
+          <w:ilvl w:val="0"/>
+          <w:numId w:val="10"/>
+        </w:numPr>
+        <w:rPr>
+          <w:sz w:val="20"/>
+          <w:szCs w:val="20"/>
+        </w:rPr>
+      </w:pPr>
+      <w:r>
+        <w:rPr>
+          <w:sz w:val="20"/>
+          <w:szCs w:val="20"/>
+        </w:rPr>
+        <w:t>Wird der datensatz bei on fly augmentierung auch vergrößert?</w:t>
+      </w:r>
+    </w:p>
+    <w:p>
+      <w:pPr>
+        <w:pStyle w:val="Listenabsatz"/>
+        <w:numPr>
+          <w:ilvl w:val="0"/>
+          <w:numId w:val="10"/>
+        </w:numPr>
+        <w:rPr>
+          <w:sz w:val="20"/>
+          <w:szCs w:val="20"/>
+        </w:rPr>
+      </w:pPr>
+      <w:r>
+        <w:rPr>
+          <w:sz w:val="20"/>
+          <w:szCs w:val="20"/>
+        </w:rPr>
+        <w:t>Patch size: wenn zu klein (32, 64) gibt es randprobleme, wenn zu groß (480) Probleme mit kleineren Eisschollen</w:t>
+      </w:r>
+    </w:p>
+    <w:p>
+      <w:pPr>
+        <w:pStyle w:val="Listenabsatz"/>
+        <w:numPr>
+          <w:ilvl w:val="0"/>
+          <w:numId w:val="10"/>
+        </w:numPr>
+        <w:rPr>
+          <w:sz w:val="20"/>
+          <w:szCs w:val="20"/>
+          <w:lang w:val="en-GB"/>
+        </w:rPr>
+      </w:pPr>
+      <w:r>
+        <w:rPr>
+          <w:sz w:val="20"/>
+          <w:szCs w:val="20"/>
+          <w:lang w:val="en-GB"/>
+        </w:rPr>
+        <w:t xml:space="preserve">Generell: viel overfitting (Unterschied training </w:t>
+      </w:r>
+      <w:r>
+        <w:rPr>
+          <w:sz w:val="20"/>
+          <w:szCs w:val="20"/>
+          <w:lang w:val="en-GB"/>
+        </w:rPr>
+        <w:t>–</w:t>
+      </w:r>
+      <w:r>
+        <w:rPr>
+          <w:sz w:val="20"/>
+          <w:szCs w:val="20"/>
+          <w:lang w:val="en-GB"/>
+        </w:rPr>
+        <w:t xml:space="preserve"> test</w:t>
+      </w:r>
+      <w:r>
+        <w:rPr>
+          <w:sz w:val="20"/>
+          <w:szCs w:val="20"/>
+          <w:lang w:val="en-GB"/>
+        </w:rPr>
+        <w:t>). Weniger wenn mit augmentierung</w:t>
+      </w:r>
+    </w:p>
+    <w:p>
+      <w:pPr>
+        <w:pStyle w:val="Listenabsatz"/>
+        <w:numPr>
+          <w:ilvl w:val="0"/>
+          <w:numId w:val="10"/>
+        </w:numPr>
+        <w:rPr>
+          <w:sz w:val="20"/>
+          <w:szCs w:val="20"/>
+        </w:rPr>
+      </w:pPr>
+      <w:r>
+        <w:rPr>
+          <w:sz w:val="20"/>
+          <w:szCs w:val="20"/>
+        </w:rPr>
+        <w:t>Batch size und learning rate haben miteinander zu</w:t>
+      </w:r>
+      <w:r>
+        <w:rPr>
+          <w:sz w:val="20"/>
+          <w:szCs w:val="20"/>
+        </w:rPr>
+        <w:t xml:space="preserve"> tun: Wenn kleinere batch size tendenziell kleinere learning rate.</w:t>
+      </w:r>
+      <w:r>
+        <w:rPr>
+          <w:sz w:val="20"/>
+          <w:szCs w:val="20"/>
+        </w:rPr>
+        <w:t xml:space="preserve"> V.a. für training from scratch interessant, bei imagenet eigentlich nur für decoder relevant.</w:t>
+      </w:r>
+    </w:p>
+    <w:p>
+      <w:pPr>
+        <w:pStyle w:val="Listenabsatz"/>
+        <w:numPr>
+          <w:ilvl w:val="0"/>
+          <w:numId w:val="10"/>
+        </w:numPr>
+        <w:rPr>
+          <w:sz w:val="20"/>
+          <w:szCs w:val="20"/>
+        </w:rPr>
+      </w:pPr>
+      <w:r>
+        <w:rPr>
+          <w:sz w:val="20"/>
+          <w:szCs w:val="20"/>
+        </w:rPr>
+        <w:t>Einleitung: mehr auf energy budget / klimamodelle fokussieren / hervorheben. Hannah zitieren</w:t>
+      </w:r>
+    </w:p>
+    <w:p>
+      <w:pPr>
+        <w:pStyle w:val="Listenabsatz"/>
+        <w:numPr>
+          <w:ilvl w:val="0"/>
+          <w:numId w:val="10"/>
+        </w:numPr>
+        <w:rPr>
+          <w:sz w:val="20"/>
+          <w:szCs w:val="20"/>
+        </w:rPr>
+      </w:pPr>
+      <w:r>
+        <w:rPr>
+          <w:sz w:val="20"/>
+          <w:szCs w:val="20"/>
+        </w:rPr>
+        <w:t>Final: Größerer trainingsdatensatz notwendig (auch concerning schwankungen in trainingsstabilität</w:t>
+      </w:r>
+    </w:p>
+    <w:p>
+      <w:pPr>
+        <w:rPr>
+          <w:sz w:val="20"/>
+          <w:szCs w:val="20"/>
+        </w:rPr>
+      </w:pPr>
+    </w:p>
+    <w:p>
+      <w:pPr>
+        <w:rPr>
+          <w:sz w:val="20"/>
+          <w:szCs w:val="20"/>
+        </w:rPr>
+      </w:pPr>
+    </w:p>
+    <w:p>
+      <w:pPr>
+        <w:rPr>
+          <w:sz w:val="20"/>
+          <w:szCs w:val="20"/>
+        </w:rPr>
+      </w:pPr>
+    </w:p>
+    <w:p>
+      <w:pPr>
+        <w:rPr>
+          <w:sz w:val="20"/>
+          <w:szCs w:val="20"/>
+        </w:rPr>
+      </w:pPr>
+    </w:p>
+    <w:p>
+      <w:pPr>
+        <w:rPr>
+          <w:sz w:val="20"/>
+          <w:szCs w:val="20"/>
+        </w:rPr>
+      </w:pPr>
+    </w:p>
+    <w:p>
+      <w:pPr>
+        <w:rPr>
+          <w:sz w:val="20"/>
+          <w:szCs w:val="20"/>
+        </w:rPr>
+      </w:pPr>
+    </w:p>
     <w:p>
       <w:pPr>
         <w:rPr>
@@ -46,21 +535,16 @@
         <w:rPr>
           <w:sz w:val="20"/>
           <w:szCs w:val="20"/>
-        </w:rPr>
-      </w:pPr>
-      <w:r>
-        <w:rPr>
-          <w:sz w:val="20"/>
-          <w:szCs w:val="20"/>
-        </w:rPr>
-        <w:t>Nachts: offline augmentation mit 20, class wei</w:t>
-      </w:r>
-      <w:r>
-        <w:rPr>
-          <w:sz w:val="20"/>
-          <w:szCs w:val="20"/>
-        </w:rPr>
-        <w:t>ghts</w:t>
+          <w:lang w:val="en-GB"/>
+        </w:rPr>
+      </w:pPr>
+      <w:r>
+        <w:rPr>
+          <w:sz w:val="20"/>
+          <w:szCs w:val="20"/>
+          <w:lang w:val="en-GB"/>
+        </w:rPr>
+        <w:t>Nachts: offline augmentation mit 20, class weights</w:t>
       </w:r>
     </w:p>
     <w:p>
@@ -150,7 +634,16 @@
           <w:szCs w:val="20"/>
           <w:lang w:val="en-GB"/>
         </w:rPr>
-        <w:t xml:space="preserve">The Arctic region is warming faster than the rest of the world. During the summer months, sea ice begins to melt and pools of water form on its surface. These melt ponds can cover up to about 50-60% of the sea ice surface as the season progresses. Melt ponds are of major importance for the Arctic energy budget because they are darker than snow and ice and absorb significantly more sunlight. This leads to further melting of surrounding areas and rapidly changing surface structures. Melt ponds also provide habitat for various organisms and change light transmission into ocean water, with implications for the underlying marine ecosystem. </w:t>
+        <w:t xml:space="preserve">The Arctic region is warming faster than the rest of the world. During the summer months, sea ice begins to melt and pools of water form on its surface. These melt ponds can cover up to about 50-60% of the sea ice surface as the season progresses. Melt ponds are of major importance for the Arctic energy budget because they are darker than snow and ice and absorb significantly more sunlight. This leads to further melting of surrounding areas and rapidly changing surface structures. Melt ponds also provide habitat for various </w:t>
+      </w:r>
+      <w:r>
+        <w:rPr>
+          <w:sz w:val="20"/>
+          <w:szCs w:val="20"/>
+          <w:lang w:val="en-GB"/>
+        </w:rPr>
+        <w:lastRenderedPageBreak/>
+        <w:t xml:space="preserve">organisms and change light transmission into ocean water, with implications for the underlying marine ecosystem. </w:t>
       </w:r>
     </w:p>
     <w:p>
@@ -382,7 +875,6 @@
           <w:szCs w:val="20"/>
           <w:lang w:val="en-GB"/>
         </w:rPr>
-        <w:lastRenderedPageBreak/>
         <w:t>Temporally and spatially varying temperatures make methods not applicable. Method must be larger context and shape of surface structures into account. In recent year, CNN….</w:t>
       </w:r>
     </w:p>
@@ -537,6 +1029,7 @@
           <w:szCs w:val="20"/>
           <w:lang w:val="en-GB"/>
         </w:rPr>
+        <w:lastRenderedPageBreak/>
         <w:t>Transfer Learning</w:t>
       </w:r>
     </w:p>
@@ -1055,6 +1548,7 @@
           <w:szCs w:val="24"/>
           <w:lang w:val="en-GB"/>
         </w:rPr>
+        <w:lastRenderedPageBreak/>
         <w:t>[19] Shijie Ping Peiyi: Research on data augmentation for image classification based on CNN 2017</w:t>
       </w:r>
     </w:p>
@@ -1731,6 +2225,7 @@
           <w:szCs w:val="24"/>
           <w:lang w:val="en-GB"/>
         </w:rPr>
+        <w:lastRenderedPageBreak/>
         <w:t>GANs</w:t>
       </w:r>
     </w:p>
@@ -2059,7 +2554,6 @@
           <w:szCs w:val="24"/>
           <w:lang w:val="en-GB"/>
         </w:rPr>
-        <w:lastRenderedPageBreak/>
         <w:t>Notes on Augmentation methods: Rotation may not preserve image dimension when not 90°. Scaling = zooming</w:t>
       </w:r>
       <w:r>
@@ -2194,6 +2688,7 @@
           <w:szCs w:val="24"/>
           <w:lang w:val="en-GB"/>
         </w:rPr>
+        <w:lastRenderedPageBreak/>
         <w:t>“Nearly every task domain benefitting from computer vision publishes new research reporting results using CNN as a significant component in novel systems</w:t>
       </w:r>
       <w:r>
@@ -2459,114 +2954,114 @@
           <w:szCs w:val="24"/>
           <w:lang w:val="en-GB"/>
         </w:rPr>
+        <w:t>Augmentation Background</w:t>
+      </w:r>
+    </w:p>
+    <w:p>
+      <w:pPr>
+        <w:rPr>
+          <w:sz w:val="24"/>
+          <w:szCs w:val="24"/>
+          <w:lang w:val="en-GB"/>
+        </w:rPr>
+      </w:pPr>
+      <w:r>
+        <w:rPr>
+          <w:sz w:val="24"/>
+          <w:szCs w:val="24"/>
+          <w:lang w:val="en-GB"/>
+        </w:rPr>
+        <w:t>Augmentation refers to synthetically modifying images to increase the training data size.</w:t>
+      </w:r>
+      <w:r>
+        <w:rPr>
+          <w:sz w:val="24"/>
+          <w:szCs w:val="24"/>
+          <w:lang w:val="en-GB"/>
+        </w:rPr>
+        <w:t xml:space="preserve"> Data augmentation can both increase the dataset size and effectively decrease the bias of the dataset, leading to better generalization capability (Shorten et al). </w:t>
+      </w:r>
+      <w:r>
+        <w:rPr>
+          <w:sz w:val="24"/>
+          <w:szCs w:val="24"/>
+          <w:lang w:val="en-GB"/>
+        </w:rPr>
+        <w:t xml:space="preserve">Data augmentation can account for changing conditions such as </w:t>
+      </w:r>
+      <w:r>
+        <w:rPr>
+          <w:sz w:val="24"/>
+          <w:szCs w:val="24"/>
+          <w:lang w:val="en-GB"/>
+        </w:rPr>
+        <w:t>temperature variances or</w:t>
+      </w:r>
+      <w:r>
+        <w:rPr>
+          <w:sz w:val="24"/>
+          <w:szCs w:val="24"/>
+          <w:lang w:val="en-GB"/>
+        </w:rPr>
+        <w:t xml:space="preserve"> feature orientation. Especially in our case, where training images are taken in the same season on the same flight with specific height, augmentation method can accord for some variability differences</w:t>
+      </w:r>
+      <w:r>
+        <w:rPr>
+          <w:sz w:val="24"/>
+          <w:szCs w:val="24"/>
+          <w:lang w:val="en-GB"/>
+        </w:rPr>
+        <w:t>, ‘bake translational invariances into the dataset such that the resulting models will perform well’</w:t>
+      </w:r>
+      <w:r>
+        <w:rPr>
+          <w:sz w:val="24"/>
+          <w:szCs w:val="24"/>
+          <w:lang w:val="en-GB"/>
+        </w:rPr>
+        <w:t>, for times where data is missing. Helicopter images are only taken on some times of the year, in specific places of the Arctic.</w:t>
+      </w:r>
+    </w:p>
+    <w:p>
+      <w:pPr>
+        <w:rPr>
+          <w:sz w:val="24"/>
+          <w:szCs w:val="24"/>
+          <w:lang w:val="en-GB"/>
+        </w:rPr>
+      </w:pPr>
+      <w:r>
+        <w:rPr>
+          <w:sz w:val="24"/>
+          <w:szCs w:val="24"/>
+          <w:lang w:val="en-GB"/>
+        </w:rPr>
+        <w:t>Albumentation: Divides into pixel-level transforms (leave masks unchanged): blur, sharpen, noise, brightness, contrast</w:t>
+      </w:r>
+      <w:r>
+        <w:rPr>
+          <w:sz w:val="24"/>
+          <w:szCs w:val="24"/>
+          <w:lang w:val="en-GB"/>
+        </w:rPr>
+        <w:t>. And spatial-level transforms (flip, crop, rotate) that also target masks.</w:t>
+      </w:r>
+    </w:p>
+    <w:p>
+      <w:pPr>
+        <w:rPr>
+          <w:sz w:val="24"/>
+          <w:szCs w:val="24"/>
+          <w:lang w:val="en-GB"/>
+        </w:rPr>
+      </w:pPr>
+      <w:r>
+        <w:rPr>
+          <w:sz w:val="24"/>
+          <w:szCs w:val="24"/>
+          <w:lang w:val="en-GB"/>
+        </w:rPr>
         <w:lastRenderedPageBreak/>
-        <w:t>Augmentation Background</w:t>
-      </w:r>
-    </w:p>
-    <w:p>
-      <w:pPr>
-        <w:rPr>
-          <w:sz w:val="24"/>
-          <w:szCs w:val="24"/>
-          <w:lang w:val="en-GB"/>
-        </w:rPr>
-      </w:pPr>
-      <w:r>
-        <w:rPr>
-          <w:sz w:val="24"/>
-          <w:szCs w:val="24"/>
-          <w:lang w:val="en-GB"/>
-        </w:rPr>
-        <w:t>Augmentation refers to synthetically modifying images to increase the training data size.</w:t>
-      </w:r>
-      <w:r>
-        <w:rPr>
-          <w:sz w:val="24"/>
-          <w:szCs w:val="24"/>
-          <w:lang w:val="en-GB"/>
-        </w:rPr>
-        <w:t xml:space="preserve"> Data augmentation can both increase the dataset size and effectively decrease the bias of the dataset, leading to better generalization capability (Shorten et al). </w:t>
-      </w:r>
-      <w:r>
-        <w:rPr>
-          <w:sz w:val="24"/>
-          <w:szCs w:val="24"/>
-          <w:lang w:val="en-GB"/>
-        </w:rPr>
-        <w:t xml:space="preserve">Data augmentation can account for changing conditions such as </w:t>
-      </w:r>
-      <w:r>
-        <w:rPr>
-          <w:sz w:val="24"/>
-          <w:szCs w:val="24"/>
-          <w:lang w:val="en-GB"/>
-        </w:rPr>
-        <w:t>temperature variances or</w:t>
-      </w:r>
-      <w:r>
-        <w:rPr>
-          <w:sz w:val="24"/>
-          <w:szCs w:val="24"/>
-          <w:lang w:val="en-GB"/>
-        </w:rPr>
-        <w:t xml:space="preserve"> feature orientation. Especially in our case, where training images are taken in the same season on the same flight with specific height, augmentation method can accord for some variability differences</w:t>
-      </w:r>
-      <w:r>
-        <w:rPr>
-          <w:sz w:val="24"/>
-          <w:szCs w:val="24"/>
-          <w:lang w:val="en-GB"/>
-        </w:rPr>
-        <w:t>, ‘bake translational invariances into the dataset such that the resulting models will perform well’</w:t>
-      </w:r>
-      <w:r>
-        <w:rPr>
-          <w:sz w:val="24"/>
-          <w:szCs w:val="24"/>
-          <w:lang w:val="en-GB"/>
-        </w:rPr>
-        <w:t>, for times where data is missing. Helicopter images are only taken on some times of the year, in specific places of the Arctic.</w:t>
-      </w:r>
-    </w:p>
-    <w:p>
-      <w:pPr>
-        <w:rPr>
-          <w:sz w:val="24"/>
-          <w:szCs w:val="24"/>
-          <w:lang w:val="en-GB"/>
-        </w:rPr>
-      </w:pPr>
-      <w:r>
-        <w:rPr>
-          <w:sz w:val="24"/>
-          <w:szCs w:val="24"/>
-          <w:lang w:val="en-GB"/>
-        </w:rPr>
-        <w:t>Albumentation: Divides into pixel-level transforms (leave masks unchanged): blur, sharpen, noise, brightness, contrast</w:t>
-      </w:r>
-      <w:r>
-        <w:rPr>
-          <w:sz w:val="24"/>
-          <w:szCs w:val="24"/>
-          <w:lang w:val="en-GB"/>
-        </w:rPr>
-        <w:t>. And spatial-level transforms (flip, crop, rotate) that also target masks.</w:t>
-      </w:r>
-    </w:p>
-    <w:p>
-      <w:pPr>
-        <w:rPr>
-          <w:sz w:val="24"/>
-          <w:szCs w:val="24"/>
-          <w:lang w:val="en-GB"/>
-        </w:rPr>
-      </w:pPr>
-      <w:r>
-        <w:rPr>
-          <w:sz w:val="24"/>
-          <w:szCs w:val="24"/>
-          <w:lang w:val="en-GB"/>
-        </w:rPr>
         <w:t>Shorten: Basic image manipulations (geometric transformations</w:t>
       </w:r>
       <w:r>
@@ -3134,15 +3629,7 @@
             <w:rStyle w:val="Hyperlink"/>
             <w:lang w:val="en-GB"/>
           </w:rPr>
-          <w:t xml:space="preserve">, </w:t>
-        </w:r>
-        <w:r>
-          <w:rPr>
-            <w:rStyle w:val="Hyperlink"/>
-            <w:lang w:val="en-GB"/>
-          </w:rPr>
-          <w:lastRenderedPageBreak/>
-          <w:t>2006</w:t>
+          <w:t>, 2006</w:t>
         </w:r>
       </w:hyperlink>
       <w:r>
@@ -3541,7 +4028,17 @@
           <w:szCs w:val="24"/>
           <w:lang w:val="en-GB"/>
         </w:rPr>
-        <w:t>Unmixing algorithms based on multi-spectral optical data are a promising method for retrieving large-scale pond fraction but they have quite large uncertainties due to prevailing clouds and cannot derive detailed pond geometry (size and shape) which is important to understand the melt pond development. High-resolution satellites (e.g. SAR) provide more accurate all-weather ice-surface information (Yackel and Barber 2000; Kim 2013; Mäkynen 2014; Scharien 2014) but their narrow swath and inability to discriminate between melt ponds and leads enclosed within interconnected ice floes limits their ability to retrieve a basin-scale surface fraction. Landsat’s low temporal resolution and incapability of cloud penetration hampers its usage in obtaining a daily or weekly datasets of melt pond coverage (Markus 2003).</w:t>
+        <w:t xml:space="preserve">Unmixing algorithms based on multi-spectral optical data are a promising method for retrieving large-scale pond fraction but they have quite large uncertainties due to prevailing clouds and cannot derive detailed pond geometry (size and shape) which is important to understand the melt pond development. High-resolution satellites (e.g. SAR) provide more accurate all-weather ice-surface information (Yackel and Barber 2000; Kim 2013; Mäkynen </w:t>
+      </w:r>
+      <w:r>
+        <w:rPr>
+          <w:bCs/>
+          <w:sz w:val="24"/>
+          <w:szCs w:val="24"/>
+          <w:lang w:val="en-GB"/>
+        </w:rPr>
+        <w:lastRenderedPageBreak/>
+        <w:t>2014; Scharien 2014) but their narrow swath and inability to discriminate between melt ponds and leads enclosed within interconnected ice floes limits their ability to retrieve a basin-scale surface fraction. Landsat’s low temporal resolution and incapability of cloud penetration hampers its usage in obtaining a daily or weekly datasets of melt pond coverage (Markus 2003).</w:t>
       </w:r>
       <w:r>
         <w:rPr>
@@ -4014,7 +4511,6 @@
           <w:szCs w:val="24"/>
           <w:lang w:val="en-GB"/>
         </w:rPr>
-        <w:lastRenderedPageBreak/>
         <w:t xml:space="preserve">Prior </w:t>
       </w:r>
       <w:r>
@@ -4544,7 +5040,6 @@
           <w:szCs w:val="24"/>
           <w:lang w:val="en-GB"/>
         </w:rPr>
-        <w:lastRenderedPageBreak/>
         <w:t xml:space="preserve">In IR images, boundaries are often not sharp enough to encounter for accurate edge detection / </w:t>
       </w:r>
       <w:r>
@@ -5030,7 +5525,6 @@
           <w:szCs w:val="24"/>
           <w:lang w:val="en-GB"/>
         </w:rPr>
-        <w:lastRenderedPageBreak/>
         <w:t>Batch normalization added, regularization technique that normalizes set of activations in a layer and shown to reduce overfitting (reference). Substracting the batch mean from each activation and dividing by the batch standard deviation</w:t>
       </w:r>
       <w:r>
@@ -5177,6 +5671,7 @@
           <w:szCs w:val="24"/>
           <w:lang w:val="en-GB"/>
         </w:rPr>
+        <w:lastRenderedPageBreak/>
         <w:t>The thesis is structured as following.</w:t>
       </w:r>
     </w:p>
@@ -5630,7 +6125,6 @@
           <w:szCs w:val="24"/>
           <w:lang w:val="en-GB"/>
         </w:rPr>
-        <w:lastRenderedPageBreak/>
         <w:t>Gimp as labelling tool for manual control</w:t>
       </w:r>
       <w:r>
@@ -5821,6 +6315,7 @@
           <w:szCs w:val="24"/>
           <w:lang w:val="en-GB"/>
         </w:rPr>
+        <w:lastRenderedPageBreak/>
         <w:t>Melt Ponds visible in the optical range but not in the IR range: WHY. These ponds have not been labelled as melt ponds.</w:t>
       </w:r>
     </w:p>
@@ -6099,16 +6594,7 @@
           <w:szCs w:val="24"/>
           <w:lang w:val="en-GB"/>
         </w:rPr>
-        <w:t xml:space="preserve">First, a pool of sinnvollen methods have been created: flipping, rotation, cropping (simulating change of orientation, change of flight height that may vary across the flights), </w:t>
-      </w:r>
-      <w:r>
-        <w:rPr>
-          <w:sz w:val="24"/>
-          <w:szCs w:val="24"/>
-          <w:lang w:val="en-GB"/>
-        </w:rPr>
-        <w:lastRenderedPageBreak/>
-        <w:t>blurring and sharpening (simulating atmospheric effects), change of brightness and contrast (simulating temperature changes).</w:t>
+        <w:t>First, a pool of sinnvollen methods have been created: flipping, rotation, cropping (simulating change of orientation, change of flight height that may vary across the flights), blurring and sharpening (simulating atmospheric effects), change of brightness and contrast (simulating temperature changes).</w:t>
       </w:r>
     </w:p>
     <w:p>
@@ -6236,6 +6722,7 @@
           <w:szCs w:val="24"/>
           <w:lang w:val="en-GB"/>
         </w:rPr>
+        <w:lastRenderedPageBreak/>
         <w:t xml:space="preserve">Rotation: Rotation simulates change of orientation of the helicopter and/or changing orientation of ice floes and melt ponds. Interpolation method was selected to reflected. This might lead to elongations of melt ponds at the image border, however, didn’t result in losing performance. </w:t>
       </w:r>
     </w:p>
@@ -6642,16 +7129,7 @@
           <w:szCs w:val="24"/>
           <w:lang w:val="en-GB"/>
         </w:rPr>
-        <w:t xml:space="preserve">(look </w:t>
-      </w:r>
-      <w:r>
-        <w:rPr>
-          <w:sz w:val="24"/>
-          <w:szCs w:val="24"/>
-          <w:lang w:val="en-GB"/>
-        </w:rPr>
-        <w:lastRenderedPageBreak/>
-        <w:t>for references in shorten)</w:t>
+        <w:t>(look for references in shorten)</w:t>
       </w:r>
       <w:r>
         <w:rPr>
@@ -7200,7 +7678,6 @@
           <w:szCs w:val="24"/>
           <w:lang w:val="en-GB"/>
         </w:rPr>
-        <w:lastRenderedPageBreak/>
         <w:t>Matching</w:t>
       </w:r>
     </w:p>
@@ -7361,6 +7838,7 @@
           <w:szCs w:val="24"/>
           <w:lang w:val="en-GB"/>
         </w:rPr>
+        <w:lastRenderedPageBreak/>
         <w:t xml:space="preserve">Single melt ponds cover only small parts of the images. Hence, </w:t>
       </w:r>
       <w:r>
@@ -7892,6 +8370,7 @@
           <w:szCs w:val="24"/>
           <w:lang w:val="en-GB"/>
         </w:rPr>
+        <w:lastRenderedPageBreak/>
         <w:t>Baseline model with default parameters for all patch sizes (Pretrain=</w:t>
       </w:r>
       <w:r>
@@ -8458,7 +8937,6 @@
           <w:szCs w:val="24"/>
           <w:lang w:val="en-GB"/>
         </w:rPr>
-        <w:lastRenderedPageBreak/>
         <w:t>IMPLEMENT PER CLASS IOU FOR FINAL MODEL</w:t>
       </w:r>
     </w:p>
@@ -8672,6 +9150,7 @@
           <w:szCs w:val="24"/>
           <w:lang w:val="en-GB"/>
         </w:rPr>
+        <w:lastRenderedPageBreak/>
         <w:t>Show loss and IoU of different pretraining methods, 256</w:t>
       </w:r>
     </w:p>
@@ -9044,7 +9523,6 @@
           <w:szCs w:val="28"/>
           <w:lang w:val="en-GB"/>
         </w:rPr>
-        <w:lastRenderedPageBreak/>
         <w:t>Discussion</w:t>
       </w:r>
     </w:p>
@@ -9210,6 +9688,7 @@
           <w:szCs w:val="28"/>
           <w:lang w:val="en-GB"/>
         </w:rPr>
+        <w:lastRenderedPageBreak/>
         <w:t>Data</w:t>
       </w:r>
     </w:p>
@@ -9482,7 +9961,6 @@
           <w:szCs w:val="24"/>
           <w:lang w:val="en-GB"/>
         </w:rPr>
-        <w:lastRenderedPageBreak/>
         <w:t xml:space="preserve">To encounter for </w:t>
       </w:r>
       <w:r>
@@ -9639,6 +10117,7 @@
           <w:szCs w:val="24"/>
           <w:lang w:val="en-GB"/>
         </w:rPr>
+        <w:lastRenderedPageBreak/>
         <w:t>Increase dataset size, good method to increase without manual labelling required (images and masks will be augmented accordingly)</w:t>
       </w:r>
     </w:p>
@@ -9928,7 +10407,6 @@
           <w:szCs w:val="24"/>
           <w:lang w:val="en-GB"/>
         </w:rPr>
-        <w:lastRenderedPageBreak/>
         <w:t>(Robustness measures for varying quality) Image blur imitates snow, rain, water on camera lens; brightness decrease imitates changes in surface temperature due to different points in space or time; water vapour that results in blurring the IR image)</w:t>
       </w:r>
     </w:p>
@@ -10170,6 +10648,7 @@
           <w:szCs w:val="28"/>
           <w:lang w:val="en-GB"/>
         </w:rPr>
+        <w:lastRenderedPageBreak/>
         <w:t>Model Evaluation</w:t>
       </w:r>
     </w:p>
@@ -10426,7 +10905,6 @@
           <w:szCs w:val="24"/>
           <w:lang w:val="en-GB"/>
         </w:rPr>
-        <w:lastRenderedPageBreak/>
         <w:t>(Training: The pretrained backbone was frozen, only the upsampling part was trained). For UNet, Keras implementation was used and adjusted. Autoencoder was implemented with inspiration from…</w:t>
       </w:r>
     </w:p>
@@ -10591,6 +11069,7 @@
           <w:szCs w:val="28"/>
           <w:lang w:val="en-GB"/>
         </w:rPr>
+        <w:lastRenderedPageBreak/>
         <w:t>Evaluation Metrics</w:t>
       </w:r>
     </w:p>
@@ -10987,7 +11466,6 @@
           <w:szCs w:val="28"/>
           <w:lang w:val="en-GB"/>
         </w:rPr>
-        <w:lastRenderedPageBreak/>
         <w:t>Melt Pond Fraction</w:t>
       </w:r>
     </w:p>
@@ -11338,7 +11816,6 @@
           <w:szCs w:val="24"/>
           <w:lang w:val="en-GB"/>
         </w:rPr>
-        <w:lastRenderedPageBreak/>
         <w:t>Implement different loss function, further tune hyperparameters, extract different number of patches from images.</w:t>
       </w:r>
     </w:p>
@@ -11433,6 +11910,7 @@
           <w:szCs w:val="24"/>
           <w:lang w:val="en-GB"/>
         </w:rPr>
+        <w:lastRenderedPageBreak/>
         <w:t>… classes and … could be detected well, other poorly.</w:t>
       </w:r>
     </w:p>
@@ -12049,7 +12527,6 @@
         <w:rPr>
           <w:lang w:val="en-GB"/>
         </w:rPr>
-        <w:lastRenderedPageBreak/>
         <w:t>L. C. Chen, Y. Zhu, G. Papandreou, F. Schroff and H. Adam, "Encoder-decoder with atrous separable convolution for semantic image segmentation" in Computer Vision—ECCV, Cham, Switzerland:Springer, vol. 11211, pp. 833-851, 2018.</w:t>
       </w:r>
     </w:p>
@@ -12201,7 +12678,7 @@
 </file>
 
 <file path=word/numbering.xml><?xml version="1.0" encoding="utf-8"?>
-<w:numbering xmlns:wpc="http://schemas.microsoft.com/office/word/2010/wordprocessingCanvas" xmlns:cx="http://schemas.microsoft.com/office/drawing/2014/chartex" xmlns:cx1="http://schemas.microsoft.com/office/drawing/2015/9/8/chartex" xmlns:cx2="http://schemas.microsoft.com/office/drawing/2015/10/21/chartex" xmlns:cx3="http://schemas.microsoft.com/office/drawing/2016/5/9/chartex" xmlns:cx4="http://schemas.microsoft.com/office/drawing/2016/5/10/chartex" xmlns:cx5="http://schemas.microsoft.com/office/drawing/2016/5/11/chartex" xmlns:cx6="http://schemas.microsoft.com/office/drawing/2016/5/12/chartex" xmlns:cx7="http://schemas.microsoft.com/office/drawing/2016/5/13/chartex" xmlns:cx8="http://schemas.microsoft.com/office/drawing/2016/5/14/chartex" xmlns:mc="http://schemas.openxmlformats.org/markup-compatibility/2006" xmlns:aink="http://schemas.microsoft.com/office/drawing/2016/ink" xmlns:am3d="http://schemas.microsoft.com/office/drawing/2017/model3d" xmlns:o="urn:schemas-microsoft-com:office:office" xmlns:oel="http://schemas.microsoft.com/office/2019/extlst" xmlns:r="http://schemas.openxmlformats.org/officeDocument/2006/relationships" xmlns:m="http://schemas.openxmlformats.org/officeDocument/2006/math" xmlns:v="urn:schemas-microsoft-com:vml" xmlns:wp14="http://schemas.microsoft.com/office/word/2010/wordprocessingDrawing" xmlns:wp="http://schemas.openxmlformats.org/drawingml/2006/wordprocessingDrawing" xmlns:w10="urn:schemas-microsoft-com:office:word" xmlns:w="http://schemas.openxmlformats.org/wordprocessingml/2006/main" xmlns:w14="http://schemas.microsoft.com/office/word/2010/wordml" xmlns:w15="http://schemas.microsoft.com/office/word/2012/wordml" xmlns:w16cex="http://schemas.microsoft.com/office/word/2018/wordml/cex" xmlns:w16cid="http://schemas.microsoft.com/office/word/2016/wordml/cid" xmlns:w16="http://schemas.microsoft.com/office/word/2018/wordml" xmlns:w16du="http://schemas.microsoft.com/office/word/2023/wordml/word16du" xmlns:w16sdtdh="http://schemas.microsoft.com/office/word/2020/wordml/sdtdatahash" xmlns:w16se="http://schemas.microsoft.com/office/word/2015/wordml/symex" xmlns:wpg="http://schemas.microsoft.com/office/word/2010/wordprocessingGroup" xmlns:wpi="http://schemas.microsoft.com/office/word/2010/wordprocessingInk" xmlns:wne="http://schemas.microsoft.com/office/word/2006/wordml" xmlns:wps="http://schemas.microsoft.com/office/word/2010/wordprocessingShape" mc:Ignorable="w14 w15 w16se w16cid w16 w16cex w16sdtdh wp14">
+<w:numbering xmlns:wpc="http://schemas.microsoft.com/office/word/2010/wordprocessingCanvas" xmlns:cx="http://schemas.microsoft.com/office/drawing/2014/chartex" xmlns:cx1="http://schemas.microsoft.com/office/drawing/2015/9/8/chartex" xmlns:cx2="http://schemas.microsoft.com/office/drawing/2015/10/21/chartex" xmlns:cx3="http://schemas.microsoft.com/office/drawing/2016/5/9/chartex" xmlns:cx4="http://schemas.microsoft.com/office/drawing/2016/5/10/chartex" xmlns:cx5="http://schemas.microsoft.com/office/drawing/2016/5/11/chartex" xmlns:cx6="http://schemas.microsoft.com/office/drawing/2016/5/12/chartex" xmlns:cx7="http://schemas.microsoft.com/office/drawing/2016/5/13/chartex" xmlns:cx8="http://schemas.microsoft.com/office/drawing/2016/5/14/chartex" xmlns:mc="http://schemas.openxmlformats.org/markup-compatibility/2006" xmlns:aink="http://schemas.microsoft.com/office/drawing/2016/ink" xmlns:am3d="http://schemas.microsoft.com/office/drawing/2017/model3d" xmlns:o="urn:schemas-microsoft-com:office:office" xmlns:oel="http://schemas.microsoft.com/office/2019/extlst" xmlns:r="http://schemas.openxmlformats.org/officeDocument/2006/relationships" xmlns:m="http://schemas.openxmlformats.org/officeDocument/2006/math" xmlns:v="urn:schemas-microsoft-com:vml" xmlns:wp14="http://schemas.microsoft.com/office/word/2010/wordprocessingDrawing" xmlns:wp="http://schemas.openxmlformats.org/drawingml/2006/wordprocessingDrawing" xmlns:w10="urn:schemas-microsoft-com:office:word" xmlns:w="http://schemas.openxmlformats.org/wordprocessingml/2006/main" xmlns:w14="http://schemas.microsoft.com/office/word/2010/wordml" xmlns:w15="http://schemas.microsoft.com/office/word/2012/wordml" xmlns:w16cex="http://schemas.microsoft.com/office/word/2018/wordml/cex" xmlns:w16cid="http://schemas.microsoft.com/office/word/2016/wordml/cid" xmlns:w16="http://schemas.microsoft.com/office/word/2018/wordml" xmlns:w16sdtdh="http://schemas.microsoft.com/office/word/2020/wordml/sdtdatahash" xmlns:w16se="http://schemas.microsoft.com/office/word/2015/wordml/symex" xmlns:wpg="http://schemas.microsoft.com/office/word/2010/wordprocessingGroup" xmlns:wpi="http://schemas.microsoft.com/office/word/2010/wordprocessingInk" xmlns:wne="http://schemas.microsoft.com/office/word/2006/wordml" xmlns:wps="http://schemas.microsoft.com/office/word/2010/wordprocessingShape" mc:Ignorable="w14 w15 w16se w16cid w16 w16cex w16sdtdh wp14">
   <w:abstractNum w:abstractNumId="0" w15:restartNumberingAfterBreak="0">
     <w:nsid w:val="04FF5645"/>
     <w:multiLevelType w:val="hybridMultilevel"/>
@@ -12428,10 +12905,10 @@
     </w:lvl>
   </w:abstractNum>
   <w:abstractNum w:abstractNumId="2" w15:restartNumberingAfterBreak="0">
-    <w:nsid w:val="45FC0EE1"/>
+    <w:nsid w:val="33D10C10"/>
     <w:multiLevelType w:val="hybridMultilevel"/>
-    <w:tmpl w:val="D3702FC6"/>
-    <w:lvl w:ilvl="0" w:tplc="C7C2FFBE">
+    <w:tmpl w:val="D7883550"/>
+    <w:lvl w:ilvl="0" w:tplc="4384914E">
       <w:numFmt w:val="bullet"/>
       <w:lvlText w:val="-"/>
       <w:lvlJc w:val="left"/>
@@ -12540,6 +13017,118 @@
     </w:lvl>
   </w:abstractNum>
   <w:abstractNum w:abstractNumId="3" w15:restartNumberingAfterBreak="0">
+    <w:nsid w:val="45FC0EE1"/>
+    <w:multiLevelType w:val="hybridMultilevel"/>
+    <w:tmpl w:val="D3702FC6"/>
+    <w:lvl w:ilvl="0" w:tplc="C7C2FFBE">
+      <w:numFmt w:val="bullet"/>
+      <w:lvlText w:val="-"/>
+      <w:lvlJc w:val="left"/>
+      <w:pPr>
+        <w:ind w:left="720" w:hanging="360"/>
+      </w:pPr>
+      <w:rPr>
+        <w:rFonts w:ascii="Calibri" w:eastAsiaTheme="minorHAnsi" w:hAnsi="Calibri" w:cs="Calibri" w:hint="default"/>
+      </w:rPr>
+    </w:lvl>
+    <w:lvl w:ilvl="1" w:tplc="04070003" w:tentative="1">
+      <w:start w:val="1"/>
+      <w:numFmt w:val="bullet"/>
+      <w:lvlText w:val="o"/>
+      <w:lvlJc w:val="left"/>
+      <w:pPr>
+        <w:ind w:left="1440" w:hanging="360"/>
+      </w:pPr>
+      <w:rPr>
+        <w:rFonts w:ascii="Courier New" w:hAnsi="Courier New" w:cs="Courier New" w:hint="default"/>
+      </w:rPr>
+    </w:lvl>
+    <w:lvl w:ilvl="2" w:tplc="04070005" w:tentative="1">
+      <w:start w:val="1"/>
+      <w:numFmt w:val="bullet"/>
+      <w:lvlText w:val=""/>
+      <w:lvlJc w:val="left"/>
+      <w:pPr>
+        <w:ind w:left="2160" w:hanging="360"/>
+      </w:pPr>
+      <w:rPr>
+        <w:rFonts w:ascii="Wingdings" w:hAnsi="Wingdings" w:hint="default"/>
+      </w:rPr>
+    </w:lvl>
+    <w:lvl w:ilvl="3" w:tplc="04070001" w:tentative="1">
+      <w:start w:val="1"/>
+      <w:numFmt w:val="bullet"/>
+      <w:lvlText w:val=""/>
+      <w:lvlJc w:val="left"/>
+      <w:pPr>
+        <w:ind w:left="2880" w:hanging="360"/>
+      </w:pPr>
+      <w:rPr>
+        <w:rFonts w:ascii="Symbol" w:hAnsi="Symbol" w:hint="default"/>
+      </w:rPr>
+    </w:lvl>
+    <w:lvl w:ilvl="4" w:tplc="04070003" w:tentative="1">
+      <w:start w:val="1"/>
+      <w:numFmt w:val="bullet"/>
+      <w:lvlText w:val="o"/>
+      <w:lvlJc w:val="left"/>
+      <w:pPr>
+        <w:ind w:left="3600" w:hanging="360"/>
+      </w:pPr>
+      <w:rPr>
+        <w:rFonts w:ascii="Courier New" w:hAnsi="Courier New" w:cs="Courier New" w:hint="default"/>
+      </w:rPr>
+    </w:lvl>
+    <w:lvl w:ilvl="5" w:tplc="04070005" w:tentative="1">
+      <w:start w:val="1"/>
+      <w:numFmt w:val="bullet"/>
+      <w:lvlText w:val=""/>
+      <w:lvlJc w:val="left"/>
+      <w:pPr>
+        <w:ind w:left="4320" w:hanging="360"/>
+      </w:pPr>
+      <w:rPr>
+        <w:rFonts w:ascii="Wingdings" w:hAnsi="Wingdings" w:hint="default"/>
+      </w:rPr>
+    </w:lvl>
+    <w:lvl w:ilvl="6" w:tplc="04070001" w:tentative="1">
+      <w:start w:val="1"/>
+      <w:numFmt w:val="bullet"/>
+      <w:lvlText w:val=""/>
+      <w:lvlJc w:val="left"/>
+      <w:pPr>
+        <w:ind w:left="5040" w:hanging="360"/>
+      </w:pPr>
+      <w:rPr>
+        <w:rFonts w:ascii="Symbol" w:hAnsi="Symbol" w:hint="default"/>
+      </w:rPr>
+    </w:lvl>
+    <w:lvl w:ilvl="7" w:tplc="04070003" w:tentative="1">
+      <w:start w:val="1"/>
+      <w:numFmt w:val="bullet"/>
+      <w:lvlText w:val="o"/>
+      <w:lvlJc w:val="left"/>
+      <w:pPr>
+        <w:ind w:left="5760" w:hanging="360"/>
+      </w:pPr>
+      <w:rPr>
+        <w:rFonts w:ascii="Courier New" w:hAnsi="Courier New" w:cs="Courier New" w:hint="default"/>
+      </w:rPr>
+    </w:lvl>
+    <w:lvl w:ilvl="8" w:tplc="04070005" w:tentative="1">
+      <w:start w:val="1"/>
+      <w:numFmt w:val="bullet"/>
+      <w:lvlText w:val=""/>
+      <w:lvlJc w:val="left"/>
+      <w:pPr>
+        <w:ind w:left="6480" w:hanging="360"/>
+      </w:pPr>
+      <w:rPr>
+        <w:rFonts w:ascii="Wingdings" w:hAnsi="Wingdings" w:hint="default"/>
+      </w:rPr>
+    </w:lvl>
+  </w:abstractNum>
+  <w:abstractNum w:abstractNumId="4" w15:restartNumberingAfterBreak="0">
     <w:nsid w:val="487F6E54"/>
     <w:multiLevelType w:val="hybridMultilevel"/>
     <w:tmpl w:val="C9D6B048"/>
@@ -12652,7 +13241,7 @@
       </w:rPr>
     </w:lvl>
   </w:abstractNum>
-  <w:abstractNum w:abstractNumId="4" w15:restartNumberingAfterBreak="0">
+  <w:abstractNum w:abstractNumId="5" w15:restartNumberingAfterBreak="0">
     <w:nsid w:val="5D9322E3"/>
     <w:multiLevelType w:val="hybridMultilevel"/>
     <w:tmpl w:val="61821F3A"/>
@@ -12765,7 +13354,7 @@
       </w:rPr>
     </w:lvl>
   </w:abstractNum>
-  <w:abstractNum w:abstractNumId="5" w15:restartNumberingAfterBreak="0">
+  <w:abstractNum w:abstractNumId="6" w15:restartNumberingAfterBreak="0">
     <w:nsid w:val="641556A4"/>
     <w:multiLevelType w:val="hybridMultilevel"/>
     <w:tmpl w:val="187491F2"/>
@@ -12878,7 +13467,7 @@
       </w:rPr>
     </w:lvl>
   </w:abstractNum>
-  <w:abstractNum w:abstractNumId="6" w15:restartNumberingAfterBreak="0">
+  <w:abstractNum w:abstractNumId="7" w15:restartNumberingAfterBreak="0">
     <w:nsid w:val="6D994495"/>
     <w:multiLevelType w:val="hybridMultilevel"/>
     <w:tmpl w:val="ECE6DAFE"/>
@@ -12990,7 +13579,7 @@
       </w:rPr>
     </w:lvl>
   </w:abstractNum>
-  <w:abstractNum w:abstractNumId="7" w15:restartNumberingAfterBreak="0">
+  <w:abstractNum w:abstractNumId="8" w15:restartNumberingAfterBreak="0">
     <w:nsid w:val="75E933A8"/>
     <w:multiLevelType w:val="hybridMultilevel"/>
     <w:tmpl w:val="A12210E2"/>
@@ -13103,7 +13692,7 @@
       </w:rPr>
     </w:lvl>
   </w:abstractNum>
-  <w:abstractNum w:abstractNumId="8" w15:restartNumberingAfterBreak="0">
+  <w:abstractNum w:abstractNumId="9" w15:restartNumberingAfterBreak="0">
     <w:nsid w:val="7C1920E8"/>
     <w:multiLevelType w:val="hybridMultilevel"/>
     <w:tmpl w:val="8F2C225E"/>
@@ -13216,31 +13805,34 @@
     </w:lvl>
   </w:abstractNum>
   <w:num w:numId="1" w16cid:durableId="1999069490">
-    <w:abstractNumId w:val="4"/>
+    <w:abstractNumId w:val="5"/>
   </w:num>
   <w:num w:numId="2" w16cid:durableId="1395394823">
     <w:abstractNumId w:val="0"/>
   </w:num>
   <w:num w:numId="3" w16cid:durableId="1677610026">
-    <w:abstractNumId w:val="5"/>
+    <w:abstractNumId w:val="6"/>
   </w:num>
   <w:num w:numId="4" w16cid:durableId="2042893352">
-    <w:abstractNumId w:val="7"/>
+    <w:abstractNumId w:val="8"/>
   </w:num>
   <w:num w:numId="5" w16cid:durableId="582568264">
     <w:abstractNumId w:val="1"/>
   </w:num>
   <w:num w:numId="6" w16cid:durableId="521280610">
-    <w:abstractNumId w:val="6"/>
+    <w:abstractNumId w:val="7"/>
   </w:num>
   <w:num w:numId="7" w16cid:durableId="1972861882">
-    <w:abstractNumId w:val="2"/>
+    <w:abstractNumId w:val="3"/>
   </w:num>
   <w:num w:numId="8" w16cid:durableId="890577909">
-    <w:abstractNumId w:val="3"/>
+    <w:abstractNumId w:val="4"/>
   </w:num>
   <w:num w:numId="9" w16cid:durableId="1870533014">
-    <w:abstractNumId w:val="8"/>
+    <w:abstractNumId w:val="9"/>
+  </w:num>
+  <w:num w:numId="10" w16cid:durableId="1112439920">
+    <w:abstractNumId w:val="2"/>
   </w:num>
 </w:numbering>
 </file>

</xml_diff>